<commit_message>
added icons and css
</commit_message>
<xml_diff>
--- a/contentOutline.docx
+++ b/contentOutline.docx
@@ -492,33 +492,6 @@
         <w:rPr>
           <w:rtl w:val="0"/>
         </w:rPr>
-        <w:t xml:space="preserve">Sure! Here's a paraphrased version of your content on </w:t>
-      </w:r>
-      <w:r>
-        <w:rPr>
-          <w:b w:val="1"/>
-          <w:rtl w:val="0"/>
-        </w:rPr>
-        <w:t xml:space="preserve">OSHA Electrical Safety Standard 1926.416(a)(3)</w:t>
-      </w:r>
-      <w:r>
-        <w:rPr>
-          <w:rtl w:val="0"/>
-        </w:rPr>
-        <w:t xml:space="preserve"> and the </w:t>
-      </w:r>
-      <w:r>
-        <w:rPr>
-          <w:b w:val="1"/>
-          <w:rtl w:val="0"/>
-        </w:rPr>
-        <w:t xml:space="preserve">8 General Safety Tips for Working with Electrical Wires</w:t>
-      </w:r>
-      <w:r>
-        <w:rPr>
-          <w:rtl w:val="0"/>
-        </w:rPr>
-        <w:t xml:space="preserve">:</w:t>
       </w:r>
     </w:p>
     <w:p>
@@ -1321,55 +1294,6 @@
     </w:p>
     <w:p>
       <w:pPr>
-        <w:spacing w:after="240" w:before="240" w:lineRule="auto"/>
-        <w:rPr/>
-      </w:pPr>
-      <w:r>
-        <w:rPr>
-          <w:rtl w:val="0"/>
-        </w:rPr>
-        <w:t xml:space="preserve">Here’s a </w:t>
-      </w:r>
-      <w:r>
-        <w:rPr>
-          <w:b w:val="1"/>
-          <w:rtl w:val="0"/>
-        </w:rPr>
-        <w:t xml:space="preserve">clear and structured summary</w:t>
-      </w:r>
-      <w:r>
-        <w:rPr>
-          <w:rtl w:val="0"/>
-        </w:rPr>
-        <w:t xml:space="preserve"> of the key </w:t>
-      </w:r>
-      <w:r>
-        <w:rPr>
-          <w:b w:val="1"/>
-          <w:rtl w:val="0"/>
-        </w:rPr>
-        <w:t xml:space="preserve">electrical safety information</w:t>
-      </w:r>
-      <w:r>
-        <w:rPr>
-          <w:rtl w:val="0"/>
-        </w:rPr>
-        <w:t xml:space="preserve"> from your document, organized into essential sections for training or reference purposes:</w:t>
-      </w:r>
-    </w:p>
-    <w:p>
-      <w:pPr>
-        <w:spacing w:after="240" w:before="240" w:lineRule="auto"/>
-        <w:rPr/>
-      </w:pPr>
-      <w:r>
-        <w:rPr>
-          <w:rtl w:val="0"/>
-        </w:rPr>
-      </w:r>
-    </w:p>
-    <w:p>
-      <w:pPr>
         <w:pStyle w:val="Heading3"/>
         <w:keepNext w:val="0"/>
         <w:keepLines w:val="0"/>
@@ -1391,7 +1315,7 @@
           <w:szCs w:val="26"/>
           <w:rtl w:val="0"/>
         </w:rPr>
-        <w:t xml:space="preserve">⚡ Electrical Safety Summary</w:t>
+        <w:t xml:space="preserve">Electrical Safety Summary</w:t>
       </w:r>
     </w:p>
     <w:p>
@@ -1427,7 +1351,7 @@
           <w:szCs w:val="22"/>
           <w:rtl w:val="0"/>
         </w:rPr>
-        <w:t xml:space="preserve">🔌 How Electric Shock Happens</w:t>
+        <w:t xml:space="preserve">How Electric Shock Happens</w:t>
       </w:r>
     </w:p>
     <w:p>
@@ -1801,7 +1725,7 @@
           <w:szCs w:val="22"/>
           <w:rtl w:val="0"/>
         </w:rPr>
-        <w:t xml:space="preserve">🚑 In Case of Electrical Emergency</w:t>
+        <w:t xml:space="preserve">In Case of Electrical Emergency</w:t>
       </w:r>
     </w:p>
     <w:p>
@@ -1951,7 +1875,7 @@
           <w:szCs w:val="22"/>
           <w:rtl w:val="0"/>
         </w:rPr>
-        <w:t xml:space="preserve">⚠️ Common Electrical Hazards</w:t>
+        <w:t xml:space="preserve">Common Electrical Hazards</w:t>
       </w:r>
     </w:p>
     <w:p>
@@ -2146,7 +2070,7 @@
           <w:szCs w:val="22"/>
           <w:rtl w:val="0"/>
         </w:rPr>
-        <w:t xml:space="preserve">🛠️ Prevention Guidelines</w:t>
+        <w:t xml:space="preserve">Prevention Guidelines</w:t>
       </w:r>
     </w:p>
     <w:p>
@@ -2419,7 +2343,7 @@
           <w:szCs w:val="22"/>
           <w:rtl w:val="0"/>
         </w:rPr>
-        <w:t xml:space="preserve">🧰 Power Strip &amp; Cord Usage</w:t>
+        <w:t xml:space="preserve">Power Strip &amp; Cord Usage</w:t>
       </w:r>
     </w:p>
     <w:p>
@@ -2576,7 +2500,7 @@
           <w:szCs w:val="22"/>
           <w:rtl w:val="0"/>
         </w:rPr>
-        <w:t xml:space="preserve">🌧️ Working in Wet Environments</w:t>
+        <w:t xml:space="preserve"> Working in Wet Environments</w:t>
       </w:r>
     </w:p>
     <w:p>
@@ -2662,7 +2586,7 @@
           <w:szCs w:val="22"/>
           <w:rtl w:val="0"/>
         </w:rPr>
-        <w:t xml:space="preserve">⚡ Circuit Protection Devices</w:t>
+        <w:t xml:space="preserve">Circuit Protection Devices</w:t>
       </w:r>
     </w:p>
     <w:p>
@@ -2760,7 +2684,7 @@
           <w:szCs w:val="22"/>
           <w:rtl w:val="0"/>
         </w:rPr>
-        <w:t xml:space="preserve">🚧 Access and Signage Requirements</w:t>
+        <w:t xml:space="preserve"> Access and Signage Requirements</w:t>
       </w:r>
     </w:p>
     <w:p>
@@ -2893,7 +2817,7 @@
           <w:szCs w:val="22"/>
           <w:rtl w:val="0"/>
         </w:rPr>
-        <w:t xml:space="preserve">🧪 Special Case: Electrophoresis Equipment</w:t>
+        <w:t xml:space="preserve"> Special Case: Electrophoresis Equipment</w:t>
       </w:r>
     </w:p>
     <w:p>
@@ -3016,14 +2940,13 @@
       <w:bookmarkEnd w:id="22"/>
       <w:r>
         <w:rPr>
-          <w:rFonts w:ascii="Arial Unicode MS" w:cs="Arial Unicode MS" w:eastAsia="Arial Unicode MS" w:hAnsi="Arial Unicode MS"/>
           <w:b w:val="1"/>
           <w:color w:val="000000"/>
           <w:sz w:val="26"/>
           <w:szCs w:val="26"/>
           <w:rtl w:val="0"/>
         </w:rPr>
-        <w:t xml:space="preserve">✅ Checklist for Electrical Safety</w:t>
+        <w:t xml:space="preserve"> Checklist for Electrical Safety</w:t>
       </w:r>
     </w:p>
     <w:p>

</xml_diff>